<commit_message>
update protocol doc with new protocols
</commit_message>
<xml_diff>
--- a/doc/Deny and Conquer Protocol.docx
+++ b/doc/Deny and Conquer Protocol.docx
@@ -162,41 +162,13 @@
                 <w:lang w:val="en-US"/>
               </w:rPr>
             </w:pPr>
-            <w:proofErr w:type="spellStart"/>
-            <w:r>
-              <w:rPr>
-                <w:b/>
-                <w:bCs/>
-                <w:lang w:val="en-US"/>
-              </w:rPr>
-              <w:t>CanDraw</w:t>
-            </w:r>
-            <w:proofErr w:type="spellEnd"/>
-            <w:r>
-              <w:rPr>
-                <w:b/>
-                <w:bCs/>
-                <w:lang w:val="en-US"/>
-              </w:rPr>
-              <w:t xml:space="preserve"> &lt;</w:t>
-            </w:r>
-            <w:proofErr w:type="spellStart"/>
-            <w:r>
-              <w:rPr>
-                <w:b/>
-                <w:bCs/>
-                <w:lang w:val="en-US"/>
-              </w:rPr>
-              <w:t>clientID</w:t>
-            </w:r>
-            <w:proofErr w:type="spellEnd"/>
-            <w:r>
-              <w:rPr>
-                <w:b/>
-                <w:bCs/>
-                <w:lang w:val="en-US"/>
-              </w:rPr>
-              <w:t>&gt; &lt;x-coordinate&gt; &lt;y-coordinate&gt;</w:t>
+            <w:r>
+              <w:rPr>
+                <w:b/>
+                <w:bCs/>
+                <w:lang w:val="en-US"/>
+              </w:rPr>
+              <w:t>CanDraw &lt;clientID&gt; &lt;x-coordinate&gt; &lt;y-coordinate&gt;</w:t>
             </w:r>
           </w:p>
           <w:p>
@@ -424,6 +396,157 @@
               <w:t>.</w:t>
             </w:r>
           </w:p>
+          <w:p>
+            <w:pPr>
+              <w:rPr>
+                <w:lang w:val="en-US"/>
+              </w:rPr>
+            </w:pPr>
+          </w:p>
+        </w:tc>
+      </w:tr>
+      <w:tr>
+        <w:tc>
+          <w:tcPr>
+            <w:tcW w:w="9350" w:type="dxa"/>
+          </w:tcPr>
+          <w:p>
+            <w:pPr>
+              <w:pStyle w:val="Heading2"/>
+              <w:rPr>
+                <w:lang w:val="en-US"/>
+              </w:rPr>
+            </w:pPr>
+            <w:r>
+              <w:rPr>
+                <w:lang w:val="en-US"/>
+              </w:rPr>
+              <w:t>DrawFail</w:t>
+            </w:r>
+          </w:p>
+          <w:p>
+            <w:pPr>
+              <w:rPr>
+                <w:lang w:val="en-US"/>
+              </w:rPr>
+            </w:pPr>
+            <w:r>
+              <w:rPr>
+                <w:lang w:val="en-US"/>
+              </w:rPr>
+              <w:t>This message is sent to the server when the player fails to fill 50% of the square after drawing on it. Effectively, after this message is sent to the server any player can draw on the square again.</w:t>
+            </w:r>
+          </w:p>
+          <w:p>
+            <w:pPr>
+              <w:rPr>
+                <w:lang w:val="en-US"/>
+              </w:rPr>
+            </w:pPr>
+          </w:p>
+          <w:p>
+            <w:pPr>
+              <w:rPr>
+                <w:b/>
+                <w:bCs/>
+                <w:lang w:val="en-US"/>
+              </w:rPr>
+            </w:pPr>
+            <w:r>
+              <w:rPr>
+                <w:b/>
+                <w:bCs/>
+                <w:lang w:val="en-US"/>
+              </w:rPr>
+              <w:t>DrawFail &lt;clientID&gt; &lt;x-coordinate&gt; &lt;y-coordinate&gt;</w:t>
+            </w:r>
+          </w:p>
+          <w:p>
+            <w:pPr>
+              <w:rPr>
+                <w:b/>
+                <w:bCs/>
+                <w:lang w:val="en-US"/>
+              </w:rPr>
+            </w:pPr>
+          </w:p>
+          <w:p>
+            <w:pPr>
+              <w:rPr>
+                <w:lang w:val="en-US"/>
+              </w:rPr>
+            </w:pPr>
+            <w:r>
+              <w:rPr>
+                <w:lang w:val="en-US"/>
+              </w:rPr>
+              <w:t>The server then returns a string that contains either:</w:t>
+            </w:r>
+          </w:p>
+          <w:p>
+            <w:pPr>
+              <w:rPr>
+                <w:lang w:val="en-US"/>
+              </w:rPr>
+            </w:pPr>
+            <w:r>
+              <w:rPr>
+                <w:b/>
+                <w:bCs/>
+                <w:lang w:val="en-US"/>
+              </w:rPr>
+              <w:t>true</w:t>
+            </w:r>
+          </w:p>
+          <w:p>
+            <w:pPr>
+              <w:rPr>
+                <w:lang w:val="en-US"/>
+              </w:rPr>
+            </w:pPr>
+            <w:r>
+              <w:rPr>
+                <w:lang w:val="en-US"/>
+              </w:rPr>
+              <w:t>Indicating that the square is now available to all players, or</w:t>
+            </w:r>
+          </w:p>
+          <w:p>
+            <w:pPr>
+              <w:rPr>
+                <w:lang w:val="en-US"/>
+              </w:rPr>
+            </w:pPr>
+            <w:r>
+              <w:rPr>
+                <w:b/>
+                <w:bCs/>
+                <w:lang w:val="en-US"/>
+              </w:rPr>
+              <w:t>f</w:t>
+            </w:r>
+            <w:r>
+              <w:rPr>
+                <w:b/>
+                <w:bCs/>
+                <w:lang w:val="en-US"/>
+              </w:rPr>
+              <w:t>alse</w:t>
+            </w:r>
+          </w:p>
+          <w:p>
+            <w:pPr>
+              <w:rPr>
+                <w:lang w:val="en-US"/>
+              </w:rPr>
+            </w:pPr>
+            <w:r>
+              <w:rPr>
+                <w:lang w:val="en-US"/>
+              </w:rPr>
+              <w:t>Indicating that the inquired square was not originally drawn on by this player and therefore this message is invalid.</w:t>
+            </w:r>
+          </w:p>
         </w:tc>
       </w:tr>
     </w:tbl>
@@ -445,6 +568,7 @@
         <w:rPr>
           <w:lang w:val="en-US"/>
         </w:rPr>
+        <w:lastRenderedPageBreak/>
         <w:t>Server-to-client Messages:</w:t>
       </w:r>
     </w:p>
@@ -482,15 +606,12 @@
                 <w:lang w:val="en-US"/>
               </w:rPr>
             </w:pPr>
-            <w:proofErr w:type="spellStart"/>
-            <w:r>
-              <w:rPr>
-                <w:lang w:val="en-US"/>
-              </w:rPr>
-              <w:lastRenderedPageBreak/>
+            <w:r>
+              <w:rPr>
+                <w:lang w:val="en-US"/>
+              </w:rPr>
               <w:t>IsDrawing</w:t>
             </w:r>
-            <w:proofErr w:type="spellEnd"/>
           </w:p>
           <w:p>
             <w:pPr>
@@ -513,23 +634,13 @@
                 <w:lang w:val="en-US"/>
               </w:rPr>
             </w:pPr>
-            <w:proofErr w:type="spellStart"/>
-            <w:r>
-              <w:rPr>
-                <w:b/>
-                <w:bCs/>
-                <w:lang w:val="en-US"/>
-              </w:rPr>
-              <w:t>IsDrawing</w:t>
-            </w:r>
-            <w:proofErr w:type="spellEnd"/>
-            <w:r>
-              <w:rPr>
-                <w:b/>
-                <w:bCs/>
-                <w:lang w:val="en-US"/>
-              </w:rPr>
-              <w:t xml:space="preserve"> &lt;x-coordinate&gt; &lt;y-coordinate&gt;</w:t>
+            <w:r>
+              <w:rPr>
+                <w:b/>
+                <w:bCs/>
+                <w:lang w:val="en-US"/>
+              </w:rPr>
+              <w:t>IsDrawing &lt;x-coordinate&gt; &lt;y-coordinate&gt;</w:t>
             </w:r>
           </w:p>
           <w:p>
@@ -572,56 +683,24 @@
               <w:rPr>
                 <w:lang w:val="en-US"/>
               </w:rPr>
-              <w:t xml:space="preserve">Client receives this message from server, indicating that the given square on the board is now occupied by player with </w:t>
-            </w:r>
-            <w:proofErr w:type="spellStart"/>
-            <w:r>
-              <w:rPr>
-                <w:lang w:val="en-US"/>
-              </w:rPr>
-              <w:t>clientID</w:t>
-            </w:r>
-            <w:proofErr w:type="spellEnd"/>
-            <w:r>
-              <w:rPr>
-                <w:lang w:val="en-US"/>
-              </w:rPr>
-              <w:t>:</w:t>
-            </w:r>
-          </w:p>
-          <w:p>
-            <w:pPr>
-              <w:rPr>
-                <w:b/>
-                <w:bCs/>
-                <w:lang w:val="en-US"/>
-              </w:rPr>
-            </w:pPr>
-            <w:r>
-              <w:rPr>
-                <w:b/>
-                <w:bCs/>
-                <w:lang w:val="en-US"/>
-              </w:rPr>
-              <w:t>Occupied &lt;</w:t>
-            </w:r>
-            <w:proofErr w:type="spellStart"/>
-            <w:r>
-              <w:rPr>
-                <w:b/>
-                <w:bCs/>
-                <w:lang w:val="en-US"/>
-              </w:rPr>
-              <w:t>clientID</w:t>
-            </w:r>
-            <w:proofErr w:type="spellEnd"/>
-            <w:r>
-              <w:rPr>
-                <w:b/>
-                <w:bCs/>
-                <w:lang w:val="en-US"/>
-              </w:rPr>
-              <w:t>&gt; &lt;x-coordinate&gt; &lt;y-coordinate&gt;</w:t>
+              <w:t>Client receives this message from server, indicating that the given square on the board is now occupied by player with clientID:</w:t>
+            </w:r>
+          </w:p>
+          <w:p>
+            <w:pPr>
+              <w:rPr>
+                <w:b/>
+                <w:bCs/>
+                <w:lang w:val="en-US"/>
+              </w:rPr>
+            </w:pPr>
+            <w:r>
+              <w:rPr>
+                <w:b/>
+                <w:bCs/>
+                <w:lang w:val="en-US"/>
+              </w:rPr>
+              <w:t>Occupied &lt;clientID&gt; &lt;x-coordinate&gt; &lt;y-coordinate&gt;</w:t>
             </w:r>
           </w:p>
           <w:p>
@@ -647,85 +726,99 @@
                 <w:lang w:val="en-US"/>
               </w:rPr>
             </w:pPr>
-            <w:proofErr w:type="spellStart"/>
             <w:r>
               <w:rPr>
                 <w:lang w:val="en-US"/>
               </w:rPr>
               <w:t>GameOver</w:t>
             </w:r>
-            <w:proofErr w:type="spellEnd"/>
-          </w:p>
-          <w:p>
-            <w:pPr>
-              <w:rPr>
-                <w:lang w:val="en-US"/>
-              </w:rPr>
-            </w:pPr>
-            <w:r>
-              <w:rPr>
-                <w:lang w:val="en-US"/>
-              </w:rPr>
-              <w:t xml:space="preserve">Client receives this message from server indicating that given player with </w:t>
-            </w:r>
-            <w:proofErr w:type="spellStart"/>
-            <w:r>
-              <w:rPr>
-                <w:lang w:val="en-US"/>
-              </w:rPr>
-              <w:t>clientID</w:t>
-            </w:r>
-            <w:proofErr w:type="spellEnd"/>
-            <w:r>
-              <w:rPr>
-                <w:lang w:val="en-US"/>
-              </w:rPr>
-              <w:t xml:space="preserve"> has won:</w:t>
-            </w:r>
-          </w:p>
-          <w:p>
-            <w:pPr>
-              <w:rPr>
-                <w:b/>
-                <w:bCs/>
-                <w:lang w:val="en-US"/>
-              </w:rPr>
-            </w:pPr>
-            <w:proofErr w:type="spellStart"/>
-            <w:r>
-              <w:rPr>
-                <w:b/>
-                <w:bCs/>
-                <w:lang w:val="en-US"/>
-              </w:rPr>
-              <w:t>GameOver</w:t>
-            </w:r>
-            <w:proofErr w:type="spellEnd"/>
-            <w:r>
-              <w:rPr>
-                <w:b/>
-                <w:bCs/>
-                <w:lang w:val="en-US"/>
-              </w:rPr>
-              <w:t xml:space="preserve"> &lt;</w:t>
-            </w:r>
-            <w:proofErr w:type="spellStart"/>
-            <w:r>
-              <w:rPr>
-                <w:b/>
-                <w:bCs/>
-                <w:lang w:val="en-US"/>
-              </w:rPr>
-              <w:t>clientID</w:t>
-            </w:r>
-            <w:proofErr w:type="spellEnd"/>
-            <w:r>
-              <w:rPr>
-                <w:b/>
-                <w:bCs/>
-                <w:lang w:val="en-US"/>
-              </w:rPr>
-              <w:t>&gt;</w:t>
+          </w:p>
+          <w:p>
+            <w:pPr>
+              <w:rPr>
+                <w:lang w:val="en-US"/>
+              </w:rPr>
+            </w:pPr>
+            <w:r>
+              <w:rPr>
+                <w:lang w:val="en-US"/>
+              </w:rPr>
+              <w:t>Client receives this message from server indicating that given player with clientID has won:</w:t>
+            </w:r>
+          </w:p>
+          <w:p>
+            <w:pPr>
+              <w:rPr>
+                <w:b/>
+                <w:bCs/>
+                <w:lang w:val="en-US"/>
+              </w:rPr>
+            </w:pPr>
+            <w:r>
+              <w:rPr>
+                <w:b/>
+                <w:bCs/>
+                <w:lang w:val="en-US"/>
+              </w:rPr>
+              <w:t>GameOver &lt;clientID&gt;</w:t>
+            </w:r>
+          </w:p>
+          <w:p>
+            <w:pPr>
+              <w:rPr>
+                <w:lang w:val="en-US"/>
+              </w:rPr>
+            </w:pPr>
+          </w:p>
+        </w:tc>
+      </w:tr>
+      <w:tr>
+        <w:tc>
+          <w:tcPr>
+            <w:tcW w:w="9350" w:type="dxa"/>
+          </w:tcPr>
+          <w:p>
+            <w:pPr>
+              <w:pStyle w:val="Heading2"/>
+              <w:rPr>
+                <w:lang w:val="en-US"/>
+              </w:rPr>
+            </w:pPr>
+            <w:r>
+              <w:rPr>
+                <w:lang w:val="en-US"/>
+              </w:rPr>
+              <w:t>StoppedDrawing</w:t>
+            </w:r>
+          </w:p>
+          <w:p>
+            <w:pPr>
+              <w:rPr>
+                <w:lang w:val="en-US"/>
+              </w:rPr>
+            </w:pPr>
+            <w:r>
+              <w:rPr>
+                <w:lang w:val="en-US"/>
+              </w:rPr>
+              <w:t>Client receives this message from server when another player has failed to secure a square after drawing on it:</w:t>
+            </w:r>
+          </w:p>
+          <w:p>
+            <w:pPr>
+              <w:rPr>
+                <w:b/>
+                <w:bCs/>
+                <w:lang w:val="en-US"/>
+              </w:rPr>
+            </w:pPr>
+            <w:r>
+              <w:rPr>
+                <w:b/>
+                <w:bCs/>
+                <w:lang w:val="en-US"/>
+              </w:rPr>
+              <w:t>StoppedDrawing &lt;x-coordinate&gt; &lt;y-coordinate&gt;</w:t>
             </w:r>
           </w:p>
           <w:p>
@@ -755,7 +848,7 @@
     </w:p>
     <w:sectPr>
       <w:pgSz w:w="12240" w:h="15840"/>
-      <w:pgMar w:top="1440" w:right="1440" w:bottom="1440" w:left="1440" w:header="720" w:footer="720" w:gutter="0"/>
+      <w:pgMar w:top="1152" w:right="1440" w:bottom="1152" w:left="1440" w:header="720" w:footer="720" w:gutter="0"/>
       <w:cols w:space="720"/>
       <w:docGrid w:linePitch="360"/>
     </w:sectPr>

</xml_diff>